<commit_message>
Updated aquifer, surface elevation, etc... Week 9
</commit_message>
<xml_diff>
--- a/Montalto_Email_03012019.docx
+++ b/Montalto_Email_03012019.docx
@@ -110,7 +110,18 @@
           <w:sz w:val="20"/>
           <w:szCs w:val="20"/>
         </w:rPr>
-        <w:t>I have asked you all to put aquifers in the coastal regions of your model. The only reason for doing this is to constrain infiltration based on the groundwater table. Lets use the following properties for your aquifers:</w:t>
+        <w:t>I have asked you all to put aquifers in the coastal regions of your mod</w:t>
+      </w:r>
+      <w:bookmarkStart w:id="0" w:name="_GoBack"/>
+      <w:bookmarkEnd w:id="0"/>
+      <w:r>
+        <w:rPr>
+          <w:rFonts w:ascii="Calibri" w:eastAsia="Times New Roman" w:hAnsi="Calibri" w:cs="Calibri"/>
+          <w:color w:val="212121"/>
+          <w:sz w:val="20"/>
+          <w:szCs w:val="20"/>
+        </w:rPr>
+        <w:t>el. The only reason for doing this is to constrain infiltration based on the groundwater table. Lets use the following properties for your aquifers:</w:t>
       </w:r>
     </w:p>
     <w:p>
@@ -137,8 +148,356 @@
         </w:rPr>
         <w:t>Porosity, wilting point, field capacity, conductivity – select based on soil properties. Pick properties from table A.2 on page 178 of the users manual:</w:t>
       </w:r>
-      <w:bookmarkStart w:id="0" w:name="_GoBack"/>
-      <w:bookmarkEnd w:id="0"/>
+    </w:p>
+    <w:tbl>
+      <w:tblPr>
+        <w:tblW w:w="4800" w:type="dxa"/>
+        <w:tblLook w:val="04A0" w:firstRow="1" w:lastRow="0" w:firstColumn="1" w:lastColumn="0" w:noHBand="0" w:noVBand="1"/>
+      </w:tblPr>
+      <w:tblGrid>
+        <w:gridCol w:w="960"/>
+        <w:gridCol w:w="960"/>
+        <w:gridCol w:w="960"/>
+        <w:gridCol w:w="960"/>
+        <w:gridCol w:w="960"/>
+      </w:tblGrid>
+      <w:tr>
+        <w:trPr>
+          <w:trHeight w:val="300"/>
+        </w:trPr>
+        <w:tc>
+          <w:tcPr>
+            <w:tcW w:w="960" w:type="dxa"/>
+            <w:tcBorders>
+              <w:top w:val="nil"/>
+              <w:left w:val="nil"/>
+              <w:bottom w:val="nil"/>
+              <w:right w:val="nil"/>
+            </w:tcBorders>
+            <w:shd w:val="clear" w:color="auto" w:fill="auto"/>
+            <w:noWrap/>
+            <w:vAlign w:val="bottom"/>
+            <w:hideMark/>
+          </w:tcPr>
+          <w:p>
+            <w:pPr>
+              <w:spacing w:after="0" w:line="240" w:lineRule="auto"/>
+              <w:rPr>
+                <w:rFonts w:ascii="Calibri" w:eastAsia="Times New Roman" w:hAnsi="Calibri" w:cs="Calibri"/>
+                <w:color w:val="000000"/>
+              </w:rPr>
+            </w:pPr>
+            <w:r>
+              <w:rPr>
+                <w:rFonts w:ascii="Calibri" w:eastAsia="Times New Roman" w:hAnsi="Calibri" w:cs="Calibri"/>
+                <w:color w:val="000000"/>
+              </w:rPr>
+              <w:t>conduct</w:t>
+            </w:r>
+          </w:p>
+        </w:tc>
+        <w:tc>
+          <w:tcPr>
+            <w:tcW w:w="960" w:type="dxa"/>
+            <w:tcBorders>
+              <w:top w:val="nil"/>
+              <w:left w:val="nil"/>
+              <w:bottom w:val="nil"/>
+              <w:right w:val="nil"/>
+            </w:tcBorders>
+            <w:shd w:val="clear" w:color="auto" w:fill="auto"/>
+            <w:noWrap/>
+            <w:vAlign w:val="bottom"/>
+            <w:hideMark/>
+          </w:tcPr>
+          <w:p>
+            <w:pPr>
+              <w:spacing w:after="0" w:line="240" w:lineRule="auto"/>
+              <w:rPr>
+                <w:rFonts w:ascii="Calibri" w:eastAsia="Times New Roman" w:hAnsi="Calibri" w:cs="Calibri"/>
+                <w:color w:val="000000"/>
+              </w:rPr>
+            </w:pPr>
+            <w:r>
+              <w:rPr>
+                <w:rFonts w:ascii="Calibri" w:eastAsia="Times New Roman" w:hAnsi="Calibri" w:cs="Calibri"/>
+                <w:color w:val="000000"/>
+              </w:rPr>
+              <w:t>suction</w:t>
+            </w:r>
+          </w:p>
+        </w:tc>
+        <w:tc>
+          <w:tcPr>
+            <w:tcW w:w="960" w:type="dxa"/>
+            <w:tcBorders>
+              <w:top w:val="nil"/>
+              <w:left w:val="nil"/>
+              <w:bottom w:val="nil"/>
+              <w:right w:val="nil"/>
+            </w:tcBorders>
+            <w:shd w:val="clear" w:color="auto" w:fill="auto"/>
+            <w:noWrap/>
+            <w:vAlign w:val="bottom"/>
+            <w:hideMark/>
+          </w:tcPr>
+          <w:p>
+            <w:pPr>
+              <w:spacing w:after="0" w:line="240" w:lineRule="auto"/>
+              <w:rPr>
+                <w:rFonts w:ascii="Calibri" w:eastAsia="Times New Roman" w:hAnsi="Calibri" w:cs="Calibri"/>
+                <w:color w:val="000000"/>
+              </w:rPr>
+            </w:pPr>
+            <w:r>
+              <w:rPr>
+                <w:rFonts w:ascii="Calibri" w:eastAsia="Times New Roman" w:hAnsi="Calibri" w:cs="Calibri"/>
+                <w:color w:val="000000"/>
+              </w:rPr>
+              <w:t>porosity</w:t>
+            </w:r>
+          </w:p>
+        </w:tc>
+        <w:tc>
+          <w:tcPr>
+            <w:tcW w:w="960" w:type="dxa"/>
+            <w:tcBorders>
+              <w:top w:val="nil"/>
+              <w:left w:val="nil"/>
+              <w:bottom w:val="nil"/>
+              <w:right w:val="nil"/>
+            </w:tcBorders>
+            <w:shd w:val="clear" w:color="auto" w:fill="auto"/>
+            <w:noWrap/>
+            <w:vAlign w:val="bottom"/>
+            <w:hideMark/>
+          </w:tcPr>
+          <w:p>
+            <w:pPr>
+              <w:spacing w:after="0" w:line="240" w:lineRule="auto"/>
+              <w:rPr>
+                <w:rFonts w:ascii="Calibri" w:eastAsia="Times New Roman" w:hAnsi="Calibri" w:cs="Calibri"/>
+                <w:color w:val="000000"/>
+              </w:rPr>
+            </w:pPr>
+            <w:r>
+              <w:rPr>
+                <w:rFonts w:ascii="Calibri" w:eastAsia="Times New Roman" w:hAnsi="Calibri" w:cs="Calibri"/>
+                <w:color w:val="000000"/>
+              </w:rPr>
+              <w:t>fc</w:t>
+            </w:r>
+          </w:p>
+        </w:tc>
+        <w:tc>
+          <w:tcPr>
+            <w:tcW w:w="960" w:type="dxa"/>
+            <w:tcBorders>
+              <w:top w:val="nil"/>
+              <w:left w:val="nil"/>
+              <w:bottom w:val="nil"/>
+              <w:right w:val="nil"/>
+            </w:tcBorders>
+            <w:shd w:val="clear" w:color="auto" w:fill="auto"/>
+            <w:noWrap/>
+            <w:vAlign w:val="bottom"/>
+            <w:hideMark/>
+          </w:tcPr>
+          <w:p>
+            <w:pPr>
+              <w:spacing w:after="0" w:line="240" w:lineRule="auto"/>
+              <w:rPr>
+                <w:rFonts w:ascii="Calibri" w:eastAsia="Times New Roman" w:hAnsi="Calibri" w:cs="Calibri"/>
+                <w:color w:val="000000"/>
+              </w:rPr>
+            </w:pPr>
+            <w:r>
+              <w:rPr>
+                <w:rFonts w:ascii="Calibri" w:eastAsia="Times New Roman" w:hAnsi="Calibri" w:cs="Calibri"/>
+                <w:color w:val="000000"/>
+              </w:rPr>
+              <w:t>wp</w:t>
+            </w:r>
+          </w:p>
+        </w:tc>
+      </w:tr>
+      <w:tr>
+        <w:trPr>
+          <w:trHeight w:val="300"/>
+        </w:trPr>
+        <w:tc>
+          <w:tcPr>
+            <w:tcW w:w="960" w:type="dxa"/>
+            <w:tcBorders>
+              <w:top w:val="nil"/>
+              <w:left w:val="nil"/>
+              <w:bottom w:val="nil"/>
+              <w:right w:val="nil"/>
+            </w:tcBorders>
+            <w:shd w:val="clear" w:color="auto" w:fill="auto"/>
+            <w:noWrap/>
+            <w:vAlign w:val="bottom"/>
+            <w:hideMark/>
+          </w:tcPr>
+          <w:p>
+            <w:pPr>
+              <w:spacing w:after="0" w:line="240" w:lineRule="auto"/>
+              <w:jc w:val="right"/>
+              <w:rPr>
+                <w:rFonts w:ascii="Calibri" w:eastAsia="Times New Roman" w:hAnsi="Calibri" w:cs="Calibri"/>
+                <w:color w:val="000000"/>
+              </w:rPr>
+            </w:pPr>
+            <w:r>
+              <w:rPr>
+                <w:rFonts w:ascii="Calibri" w:eastAsia="Times New Roman" w:hAnsi="Calibri" w:cs="Calibri"/>
+                <w:color w:val="000000"/>
+              </w:rPr>
+              <w:t>0.101</w:t>
+            </w:r>
+          </w:p>
+        </w:tc>
+        <w:tc>
+          <w:tcPr>
+            <w:tcW w:w="960" w:type="dxa"/>
+            <w:tcBorders>
+              <w:top w:val="nil"/>
+              <w:left w:val="nil"/>
+              <w:bottom w:val="nil"/>
+              <w:right w:val="nil"/>
+            </w:tcBorders>
+            <w:shd w:val="clear" w:color="auto" w:fill="auto"/>
+            <w:noWrap/>
+            <w:vAlign w:val="bottom"/>
+            <w:hideMark/>
+          </w:tcPr>
+          <w:p>
+            <w:pPr>
+              <w:spacing w:after="0" w:line="240" w:lineRule="auto"/>
+              <w:jc w:val="right"/>
+              <w:rPr>
+                <w:rFonts w:ascii="Calibri" w:eastAsia="Times New Roman" w:hAnsi="Calibri" w:cs="Calibri"/>
+                <w:color w:val="000000"/>
+              </w:rPr>
+            </w:pPr>
+            <w:r>
+              <w:rPr>
+                <w:rFonts w:ascii="Calibri" w:eastAsia="Times New Roman" w:hAnsi="Calibri" w:cs="Calibri"/>
+                <w:color w:val="000000"/>
+              </w:rPr>
+              <w:t>9.62</w:t>
+            </w:r>
+          </w:p>
+        </w:tc>
+        <w:tc>
+          <w:tcPr>
+            <w:tcW w:w="960" w:type="dxa"/>
+            <w:tcBorders>
+              <w:top w:val="nil"/>
+              <w:left w:val="nil"/>
+              <w:bottom w:val="nil"/>
+              <w:right w:val="nil"/>
+            </w:tcBorders>
+            <w:shd w:val="clear" w:color="auto" w:fill="auto"/>
+            <w:noWrap/>
+            <w:vAlign w:val="bottom"/>
+            <w:hideMark/>
+          </w:tcPr>
+          <w:p>
+            <w:pPr>
+              <w:spacing w:after="0" w:line="240" w:lineRule="auto"/>
+              <w:jc w:val="right"/>
+              <w:rPr>
+                <w:rFonts w:ascii="Calibri" w:eastAsia="Times New Roman" w:hAnsi="Calibri" w:cs="Calibri"/>
+                <w:color w:val="000000"/>
+              </w:rPr>
+            </w:pPr>
+            <w:r>
+              <w:rPr>
+                <w:rFonts w:ascii="Calibri" w:eastAsia="Times New Roman" w:hAnsi="Calibri" w:cs="Calibri"/>
+                <w:color w:val="000000"/>
+              </w:rPr>
+              <w:t>0.465</w:t>
+            </w:r>
+          </w:p>
+        </w:tc>
+        <w:tc>
+          <w:tcPr>
+            <w:tcW w:w="960" w:type="dxa"/>
+            <w:tcBorders>
+              <w:top w:val="nil"/>
+              <w:left w:val="nil"/>
+              <w:bottom w:val="nil"/>
+              <w:right w:val="nil"/>
+            </w:tcBorders>
+            <w:shd w:val="clear" w:color="auto" w:fill="auto"/>
+            <w:noWrap/>
+            <w:vAlign w:val="bottom"/>
+            <w:hideMark/>
+          </w:tcPr>
+          <w:p>
+            <w:pPr>
+              <w:spacing w:after="0" w:line="240" w:lineRule="auto"/>
+              <w:jc w:val="right"/>
+              <w:rPr>
+                <w:rFonts w:ascii="Calibri" w:eastAsia="Times New Roman" w:hAnsi="Calibri" w:cs="Calibri"/>
+                <w:color w:val="000000"/>
+              </w:rPr>
+            </w:pPr>
+            <w:r>
+              <w:rPr>
+                <w:rFonts w:ascii="Calibri" w:eastAsia="Times New Roman" w:hAnsi="Calibri" w:cs="Calibri"/>
+                <w:color w:val="000000"/>
+              </w:rPr>
+              <w:t>0.328</w:t>
+            </w:r>
+          </w:p>
+        </w:tc>
+        <w:tc>
+          <w:tcPr>
+            <w:tcW w:w="960" w:type="dxa"/>
+            <w:tcBorders>
+              <w:top w:val="nil"/>
+              <w:left w:val="nil"/>
+              <w:bottom w:val="nil"/>
+              <w:right w:val="nil"/>
+            </w:tcBorders>
+            <w:shd w:val="clear" w:color="auto" w:fill="auto"/>
+            <w:noWrap/>
+            <w:vAlign w:val="bottom"/>
+            <w:hideMark/>
+          </w:tcPr>
+          <w:p>
+            <w:pPr>
+              <w:spacing w:after="0" w:line="240" w:lineRule="auto"/>
+              <w:jc w:val="right"/>
+              <w:rPr>
+                <w:rFonts w:ascii="Calibri" w:eastAsia="Times New Roman" w:hAnsi="Calibri" w:cs="Calibri"/>
+                <w:color w:val="000000"/>
+              </w:rPr>
+            </w:pPr>
+            <w:r>
+              <w:rPr>
+                <w:rFonts w:ascii="Calibri" w:eastAsia="Times New Roman" w:hAnsi="Calibri" w:cs="Calibri"/>
+                <w:color w:val="000000"/>
+              </w:rPr>
+              <w:t>0.210</w:t>
+            </w:r>
+          </w:p>
+        </w:tc>
+      </w:tr>
+    </w:tbl>
+    <w:p>
+      <w:pPr>
+        <w:shd w:val="clear" w:color="auto" w:fill="FFFFFF"/>
+        <w:spacing w:before="100" w:after="200" w:line="230" w:lineRule="atLeast"/>
+        <w:rPr>
+          <w:rFonts w:ascii="Calibri" w:eastAsia="Times New Roman" w:hAnsi="Calibri" w:cs="Calibri"/>
+          <w:color w:val="212121"/>
+          <w:sz w:val="20"/>
+          <w:szCs w:val="20"/>
+        </w:rPr>
+      </w:pPr>
     </w:p>
     <w:p>
       <w:pPr>
@@ -215,6 +574,7 @@
           <w:sz w:val="20"/>
           <w:szCs w:val="20"/>
         </w:rPr>
+        <w:lastRenderedPageBreak/>
         <w:t>Conductivity slope and tension slope, upper evaporation fraction, lower evaporation depth, lower GW loss rate, unsat zone moisture1 – keep default values</w:t>
       </w:r>
     </w:p>
@@ -286,7 +646,6 @@
           <w:sz w:val="20"/>
           <w:szCs w:val="20"/>
         </w:rPr>
-        <w:lastRenderedPageBreak/>
         <w:t>Then when you put the aquifer into the subcatchment, set the following:</w:t>
       </w:r>
     </w:p>

</xml_diff>